<commit_message>
Minor adjustments to the pipe_puzzle, added scanners.
</commit_message>
<xml_diff>
--- a/ĐCTN_6051071059_LeThanhMinhKhoa.docx
+++ b/ĐCTN_6051071059_LeThanhMinhKhoa.docx
@@ -5991,8 +5991,15 @@
                 <w:lang w:val="en-US"/>
               </w:rPr>
             </w:pPr>
-            <w:bookmarkStart w:id="0" w:name="_GoBack"/>
-            <w:bookmarkEnd w:id="0"/>
+            <w:r>
+              <w:rPr>
+                <w:rFonts w:hint="default"/>
+                <w:sz w:val="24"/>
+                <w:szCs w:val="24"/>
+                <w:lang w:val="en-US"/>
+              </w:rPr>
+              <w:t xml:space="preserve">Chưa hoàn thành </w:t>
+            </w:r>
           </w:p>
         </w:tc>
         <w:tc>
@@ -6147,6 +6154,15 @@
                 <w:lang w:val="en-US"/>
               </w:rPr>
             </w:pPr>
+            <w:r>
+              <w:rPr>
+                <w:rFonts w:hint="default"/>
+                <w:sz w:val="24"/>
+                <w:szCs w:val="24"/>
+                <w:lang w:val="en-US"/>
+              </w:rPr>
+              <w:t xml:space="preserve">Chưa hoàn thành </w:t>
+            </w:r>
           </w:p>
         </w:tc>
         <w:tc>

</xml_diff>